<commit_message>
change servers spec 1020
</commit_message>
<xml_diff>
--- a/後台驗收規格 20151016.docx
+++ b/後台驗收規格 20151016.docx
@@ -562,8 +562,6 @@
             </w:r>
           </w:p>
         </w:tc>
-        <w:bookmarkStart w:id="0" w:name="_GoBack"/>
-        <w:bookmarkEnd w:id="0"/>
       </w:tr>
       <w:tr>
         <w:trPr>
@@ -888,7 +886,28 @@
                 <w:sz w:val="20"/>
                 <w:szCs w:val="20"/>
               </w:rPr>
-              <w:t>創建會員</w:t>
+              <w:t>創建</w:t>
+            </w:r>
+            <w:r>
+              <w:rPr>
+                <w:sz w:val="20"/>
+                <w:szCs w:val="20"/>
+              </w:rPr>
+              <w:t>/</w:t>
+            </w:r>
+            <w:r>
+              <w:rPr>
+                <w:sz w:val="20"/>
+                <w:szCs w:val="20"/>
+              </w:rPr>
+              <w:t>刪除</w:t>
+            </w:r>
+            <w:r>
+              <w:rPr>
+                <w:sz w:val="20"/>
+                <w:szCs w:val="20"/>
+              </w:rPr>
+              <w:t>會員</w:t>
             </w:r>
           </w:p>
         </w:tc>
@@ -1871,7 +1890,28 @@
                 <w:sz w:val="20"/>
                 <w:szCs w:val="20"/>
               </w:rPr>
-              <w:t>創建會員</w:t>
+              <w:t>創建</w:t>
+            </w:r>
+            <w:r>
+              <w:rPr>
+                <w:sz w:val="20"/>
+                <w:szCs w:val="20"/>
+              </w:rPr>
+              <w:t>/</w:t>
+            </w:r>
+            <w:r>
+              <w:rPr>
+                <w:sz w:val="20"/>
+                <w:szCs w:val="20"/>
+              </w:rPr>
+              <w:t>刪除</w:t>
+            </w:r>
+            <w:r>
+              <w:rPr>
+                <w:sz w:val="20"/>
+                <w:szCs w:val="20"/>
+              </w:rPr>
+              <w:t xml:space="preserve"> freelancer</w:t>
             </w:r>
           </w:p>
         </w:tc>
@@ -3439,7 +3479,7 @@
                 <w:sz w:val="20"/>
                 <w:szCs w:val="20"/>
               </w:rPr>
-              <w:t>文字編輯器</w:t>
+              <w:t>Category/ tags</w:t>
             </w:r>
           </w:p>
         </w:tc>
@@ -3459,14 +3499,14 @@
                 <w:sz w:val="20"/>
                 <w:szCs w:val="20"/>
               </w:rPr>
-              <w:t>輸入</w:t>
-            </w:r>
-            <w:r>
-              <w:rPr>
-                <w:sz w:val="20"/>
-                <w:szCs w:val="20"/>
-              </w:rPr>
-              <w:t>description</w:t>
+              <w:t>參照</w:t>
+            </w:r>
+            <w:r>
+              <w:rPr>
+                <w:sz w:val="20"/>
+                <w:szCs w:val="20"/>
+              </w:rPr>
+              <w:t>wireframe</w:t>
             </w:r>
           </w:p>
         </w:tc>
@@ -3481,13 +3521,6 @@
                 <w:szCs w:val="20"/>
               </w:rPr>
             </w:pPr>
-            <w:r>
-              <w:rPr>
-                <w:sz w:val="20"/>
-                <w:szCs w:val="20"/>
-              </w:rPr>
-              <w:t>v</w:t>
-            </w:r>
           </w:p>
         </w:tc>
         <w:tc>
@@ -3538,6 +3571,105 @@
                 <w:sz w:val="20"/>
                 <w:szCs w:val="20"/>
               </w:rPr>
+              <w:t>文字編輯器</w:t>
+            </w:r>
+          </w:p>
+        </w:tc>
+        <w:tc>
+          <w:tcPr>
+            <w:tcW w:w="3441" w:type="dxa"/>
+          </w:tcPr>
+          <w:p>
+            <w:pPr>
+              <w:rPr>
+                <w:sz w:val="20"/>
+                <w:szCs w:val="20"/>
+              </w:rPr>
+            </w:pPr>
+            <w:r>
+              <w:rPr>
+                <w:sz w:val="20"/>
+                <w:szCs w:val="20"/>
+              </w:rPr>
+              <w:t>輸入</w:t>
+            </w:r>
+            <w:r>
+              <w:rPr>
+                <w:sz w:val="20"/>
+                <w:szCs w:val="20"/>
+              </w:rPr>
+              <w:t>description</w:t>
+            </w:r>
+          </w:p>
+        </w:tc>
+        <w:tc>
+          <w:tcPr>
+            <w:tcW w:w="708" w:type="dxa"/>
+          </w:tcPr>
+          <w:p>
+            <w:pPr>
+              <w:rPr>
+                <w:sz w:val="20"/>
+                <w:szCs w:val="20"/>
+              </w:rPr>
+            </w:pPr>
+            <w:r>
+              <w:rPr>
+                <w:sz w:val="20"/>
+                <w:szCs w:val="20"/>
+              </w:rPr>
+              <w:t>v</w:t>
+            </w:r>
+          </w:p>
+        </w:tc>
+        <w:tc>
+          <w:tcPr>
+            <w:tcW w:w="663" w:type="dxa"/>
+          </w:tcPr>
+          <w:p>
+            <w:pPr>
+              <w:rPr>
+                <w:sz w:val="20"/>
+                <w:szCs w:val="20"/>
+              </w:rPr>
+            </w:pPr>
+          </w:p>
+        </w:tc>
+      </w:tr>
+      <w:tr>
+        <w:trPr>
+          <w:trHeight w:val="452"/>
+        </w:trPr>
+        <w:tc>
+          <w:tcPr>
+            <w:tcW w:w="1869" w:type="dxa"/>
+            <w:vMerge/>
+          </w:tcPr>
+          <w:p>
+            <w:pPr>
+              <w:rPr>
+                <w:sz w:val="20"/>
+                <w:szCs w:val="20"/>
+              </w:rPr>
+            </w:pPr>
+          </w:p>
+        </w:tc>
+        <w:tc>
+          <w:tcPr>
+            <w:tcW w:w="2268" w:type="dxa"/>
+          </w:tcPr>
+          <w:p>
+            <w:pPr>
+              <w:rPr>
+                <w:sz w:val="20"/>
+                <w:szCs w:val="20"/>
+              </w:rPr>
+            </w:pPr>
+            <w:r>
+              <w:rPr>
+                <w:sz w:val="20"/>
+                <w:szCs w:val="20"/>
+              </w:rPr>
               <w:t>檔案上傳輔助</w:t>
             </w:r>
           </w:p>
@@ -3560,6 +3692,8 @@
               </w:rPr>
               <w:t>上傳中顯示進度，上傳後顯示檔案大小，並改為可下載該檔案。</w:t>
             </w:r>
+            <w:bookmarkStart w:id="0" w:name="_GoBack"/>
+            <w:bookmarkEnd w:id="0"/>
           </w:p>
         </w:tc>
         <w:tc>

</xml_diff>